<commit_message>
finishing project progress report
</commit_message>
<xml_diff>
--- a/PROJECT PROGRESS REPORT.docx
+++ b/PROJECT PROGRESS REPORT.docx
@@ -186,8 +186,6 @@
       <w:proofErr w:type="spellEnd"/>
     </w:p>
     <w:p>
-      <w:bookmarkStart w:id="0" w:name="_GoBack"/>
-      <w:bookmarkEnd w:id="0"/>
       <w:r>
         <w:br w:type="page"/>
       </w:r>
@@ -221,10 +219,21 @@
         </w:rPr>
         <w:t>atabase</w:t>
       </w:r>
+      <w:r>
+        <w:rPr>
+          <w:b/>
+          <w:sz w:val="32"/>
+          <w:u w:val="single"/>
+        </w:rPr>
+        <w:t>:</w:t>
+      </w:r>
     </w:p>
     <w:p/>
     <w:p/>
     <w:p>
+      <w:pPr>
+        <w:ind w:left="9360"/>
+      </w:pPr>
       <w:r>
         <w:rPr>
           <w:noProof/>
@@ -301,7 +310,7 @@
                 <v:stroke joinstyle="miter"/>
                 <v:path gradientshapeok="t" o:connecttype="rect"/>
               </v:shapetype>
-              <v:shape id="Text Box 2" o:spid="_x0000_s1026" type="#_x0000_t202" style="position:absolute;margin-left:165.6pt;margin-top:181.2pt;width:23.4pt;height:20.4pt;z-index:251682816;visibility:visible;mso-wrap-style:square;mso-width-percent:0;mso-height-percent:0;mso-wrap-distance-left:9pt;mso-wrap-distance-top:3.6pt;mso-wrap-distance-right:9pt;mso-wrap-distance-bottom:3.6pt;mso-position-horizontal:absolute;mso-position-horizontal-relative:text;mso-position-vertical:absolute;mso-position-vertical-relative:text;mso-width-percent:0;mso-height-percent:0;mso-width-relative:margin;mso-height-relative:margin;v-text-anchor:top" o:gfxdata="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" stroked="f">
+              <v:shape id="Text Box 2" o:spid="_x0000_s1026" type="#_x0000_t202" style="position:absolute;left:0;text-align:left;margin-left:165.6pt;margin-top:181.2pt;width:23.4pt;height:20.4pt;z-index:251682816;visibility:visible;mso-wrap-style:square;mso-width-percent:0;mso-height-percent:0;mso-wrap-distance-left:9pt;mso-wrap-distance-top:3.6pt;mso-wrap-distance-right:9pt;mso-wrap-distance-bottom:3.6pt;mso-position-horizontal:absolute;mso-position-horizontal-relative:text;mso-position-vertical:absolute;mso-position-vertical-relative:text;mso-width-percent:0;mso-height-percent:0;mso-width-relative:margin;mso-height-relative:margin;v-text-anchor:top" o:gfxdata="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" stroked="f">
                 <v:textbox>
                   <w:txbxContent>
                     <w:p>
@@ -389,7 +398,7 @@
           </mc:Choice>
           <mc:Fallback>
             <w:pict>
-              <v:shape w14:anchorId="55E84350" id="_x0000_s1027" type="#_x0000_t202" style="position:absolute;margin-left:120.6pt;margin-top:183.6pt;width:23.4pt;height:20.4pt;z-index:251680768;visibility:visible;mso-wrap-style:square;mso-width-percent:0;mso-height-percent:0;mso-wrap-distance-left:9pt;mso-wrap-distance-top:3.6pt;mso-wrap-distance-right:9pt;mso-wrap-distance-bottom:3.6pt;mso-position-horizontal:absolute;mso-position-horizontal-relative:text;mso-position-vertical:absolute;mso-position-vertical-relative:text;mso-width-percent:0;mso-height-percent:0;mso-width-relative:margin;mso-height-relative:margin;v-text-anchor:top" o:gfxdata="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" stroked="f">
+              <v:shape w14:anchorId="55E84350" id="_x0000_s1027" type="#_x0000_t202" style="position:absolute;left:0;text-align:left;margin-left:120.6pt;margin-top:183.6pt;width:23.4pt;height:20.4pt;z-index:251680768;visibility:visible;mso-wrap-style:square;mso-width-percent:0;mso-height-percent:0;mso-wrap-distance-left:9pt;mso-wrap-distance-top:3.6pt;mso-wrap-distance-right:9pt;mso-wrap-distance-bottom:3.6pt;mso-position-horizontal:absolute;mso-position-horizontal-relative:text;mso-position-vertical:absolute;mso-position-vertical-relative:text;mso-width-percent:0;mso-height-percent:0;mso-width-relative:margin;mso-height-relative:margin;v-text-anchor:top" o:gfxdata="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" stroked="f">
                 <v:textbox>
                   <w:txbxContent>
                     <w:p>
@@ -624,7 +633,7 @@
           </mc:Choice>
           <mc:Fallback>
             <w:pict>
-              <v:shape w14:anchorId="48087303" id="_x0000_s1028" type="#_x0000_t202" style="position:absolute;margin-left:23.4pt;margin-top:116.4pt;width:93pt;height:205.2pt;z-index:251665408;visibility:visible;mso-wrap-style:square;mso-width-percent:0;mso-height-percent:0;mso-wrap-distance-left:9pt;mso-wrap-distance-top:3.6pt;mso-wrap-distance-right:9pt;mso-wrap-distance-bottom:3.6pt;mso-position-horizontal:absolute;mso-position-horizontal-relative:text;mso-position-vertical:absolute;mso-position-vertical-relative:text;mso-width-percent:0;mso-height-percent:0;mso-width-relative:margin;mso-height-relative:margin;v-text-anchor:top" o:gfxdata="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" stroked="f">
+              <v:shape w14:anchorId="48087303" id="_x0000_s1028" type="#_x0000_t202" style="position:absolute;left:0;text-align:left;margin-left:23.4pt;margin-top:116.4pt;width:93pt;height:205.2pt;z-index:251665408;visibility:visible;mso-wrap-style:square;mso-width-percent:0;mso-height-percent:0;mso-wrap-distance-left:9pt;mso-wrap-distance-top:3.6pt;mso-wrap-distance-right:9pt;mso-wrap-distance-bottom:3.6pt;mso-position-horizontal:absolute;mso-position-horizontal-relative:text;mso-position-vertical:absolute;mso-position-vertical-relative:text;mso-width-percent:0;mso-height-percent:0;mso-width-relative:margin;mso-height-relative:margin;v-text-anchor:top" o:gfxdata="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" stroked="f">
                 <v:textbox>
                   <w:txbxContent>
                     <w:p>
@@ -866,7 +875,7 @@
           </mc:Choice>
           <mc:Fallback>
             <w:pict>
-              <v:shape w14:anchorId="04B899BE" id="_x0000_s1029" type="#_x0000_t202" style="position:absolute;margin-left:317.4pt;margin-top:328.8pt;width:23.4pt;height:20.4pt;z-index:251695104;visibility:visible;mso-wrap-style:square;mso-width-percent:0;mso-height-percent:0;mso-wrap-distance-left:9pt;mso-wrap-distance-top:3.6pt;mso-wrap-distance-right:9pt;mso-wrap-distance-bottom:3.6pt;mso-position-horizontal:absolute;mso-position-horizontal-relative:text;mso-position-vertical:absolute;mso-position-vertical-relative:text;mso-width-percent:0;mso-height-percent:0;mso-width-relative:margin;mso-height-relative:margin;v-text-anchor:top" o:gfxdata="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" stroked="f">
+              <v:shape w14:anchorId="04B899BE" id="_x0000_s1029" type="#_x0000_t202" style="position:absolute;left:0;text-align:left;margin-left:317.4pt;margin-top:328.8pt;width:23.4pt;height:20.4pt;z-index:251695104;visibility:visible;mso-wrap-style:square;mso-width-percent:0;mso-height-percent:0;mso-wrap-distance-left:9pt;mso-wrap-distance-top:3.6pt;mso-wrap-distance-right:9pt;mso-wrap-distance-bottom:3.6pt;mso-position-horizontal:absolute;mso-position-horizontal-relative:text;mso-position-vertical:absolute;mso-position-vertical-relative:text;mso-width-percent:0;mso-height-percent:0;mso-width-relative:margin;mso-height-relative:margin;v-text-anchor:top" o:gfxdata="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" stroked="f">
                 <v:textbox>
                   <w:txbxContent>
                     <w:p>
@@ -954,7 +963,7 @@
           </mc:Choice>
           <mc:Fallback>
             <w:pict>
-              <v:shape w14:anchorId="384BD6A6" id="_x0000_s1030" type="#_x0000_t202" style="position:absolute;margin-left:406.2pt;margin-top:304.2pt;width:23.4pt;height:20.4pt;z-index:251693056;visibility:visible;mso-wrap-style:square;mso-width-percent:0;mso-height-percent:0;mso-wrap-distance-left:9pt;mso-wrap-distance-top:3.6pt;mso-wrap-distance-right:9pt;mso-wrap-distance-bottom:3.6pt;mso-position-horizontal:absolute;mso-position-horizontal-relative:text;mso-position-vertical:absolute;mso-position-vertical-relative:text;mso-width-percent:0;mso-height-percent:0;mso-width-relative:margin;mso-height-relative:margin;v-text-anchor:top" o:gfxdata="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" stroked="f">
+              <v:shape w14:anchorId="384BD6A6" id="_x0000_s1030" type="#_x0000_t202" style="position:absolute;left:0;text-align:left;margin-left:406.2pt;margin-top:304.2pt;width:23.4pt;height:20.4pt;z-index:251693056;visibility:visible;mso-wrap-style:square;mso-width-percent:0;mso-height-percent:0;mso-wrap-distance-left:9pt;mso-wrap-distance-top:3.6pt;mso-wrap-distance-right:9pt;mso-wrap-distance-bottom:3.6pt;mso-position-horizontal:absolute;mso-position-horizontal-relative:text;mso-position-vertical:absolute;mso-position-vertical-relative:text;mso-width-percent:0;mso-height-percent:0;mso-width-relative:margin;mso-height-relative:margin;v-text-anchor:top" o:gfxdata="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" stroked="f">
                 <v:textbox>
                   <w:txbxContent>
                     <w:p>
@@ -1042,7 +1051,7 @@
           </mc:Choice>
           <mc:Fallback>
             <w:pict>
-              <v:shape w14:anchorId="6CC94B27" id="_x0000_s1031" type="#_x0000_t202" style="position:absolute;margin-left:351pt;margin-top:173.4pt;width:23.4pt;height:20.4pt;z-index:251691008;visibility:visible;mso-wrap-style:square;mso-width-percent:0;mso-height-percent:0;mso-wrap-distance-left:9pt;mso-wrap-distance-top:3.6pt;mso-wrap-distance-right:9pt;mso-wrap-distance-bottom:3.6pt;mso-position-horizontal:absolute;mso-position-horizontal-relative:text;mso-position-vertical:absolute;mso-position-vertical-relative:text;mso-width-percent:0;mso-height-percent:0;mso-width-relative:margin;mso-height-relative:margin;v-text-anchor:top" o:gfxdata="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" stroked="f">
+              <v:shape w14:anchorId="6CC94B27" id="_x0000_s1031" type="#_x0000_t202" style="position:absolute;left:0;text-align:left;margin-left:351pt;margin-top:173.4pt;width:23.4pt;height:20.4pt;z-index:251691008;visibility:visible;mso-wrap-style:square;mso-width-percent:0;mso-height-percent:0;mso-wrap-distance-left:9pt;mso-wrap-distance-top:3.6pt;mso-wrap-distance-right:9pt;mso-wrap-distance-bottom:3.6pt;mso-position-horizontal:absolute;mso-position-horizontal-relative:text;mso-position-vertical:absolute;mso-position-vertical-relative:text;mso-width-percent:0;mso-height-percent:0;mso-width-relative:margin;mso-height-relative:margin;v-text-anchor:top" o:gfxdata="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" stroked="f">
                 <v:textbox>
                   <w:txbxContent>
                     <w:p>
@@ -1130,7 +1139,7 @@
           </mc:Choice>
           <mc:Fallback>
             <w:pict>
-              <v:shape w14:anchorId="36CD9C16" id="_x0000_s1032" type="#_x0000_t202" style="position:absolute;margin-left:313.8pt;margin-top:174.6pt;width:23.4pt;height:20.4pt;z-index:251688960;visibility:visible;mso-wrap-style:square;mso-width-percent:0;mso-height-percent:0;mso-wrap-distance-left:9pt;mso-wrap-distance-top:3.6pt;mso-wrap-distance-right:9pt;mso-wrap-distance-bottom:3.6pt;mso-position-horizontal:absolute;mso-position-horizontal-relative:text;mso-position-vertical:absolute;mso-position-vertical-relative:text;mso-width-percent:0;mso-height-percent:0;mso-width-relative:margin;mso-height-relative:margin;v-text-anchor:top" o:gfxdata="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" stroked="f">
+              <v:shape w14:anchorId="36CD9C16" id="_x0000_s1032" type="#_x0000_t202" style="position:absolute;left:0;text-align:left;margin-left:313.8pt;margin-top:174.6pt;width:23.4pt;height:20.4pt;z-index:251688960;visibility:visible;mso-wrap-style:square;mso-width-percent:0;mso-height-percent:0;mso-wrap-distance-left:9pt;mso-wrap-distance-top:3.6pt;mso-wrap-distance-right:9pt;mso-wrap-distance-bottom:3.6pt;mso-position-horizontal:absolute;mso-position-horizontal-relative:text;mso-position-vertical:absolute;mso-position-vertical-relative:text;mso-width-percent:0;mso-height-percent:0;mso-width-relative:margin;mso-height-relative:margin;v-text-anchor:top" o:gfxdata="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" stroked="f">
                 <v:textbox>
                   <w:txbxContent>
                     <w:p>
@@ -1218,7 +1227,7 @@
           </mc:Choice>
           <mc:Fallback>
             <w:pict>
-              <v:shape w14:anchorId="0CB95A4E" id="_x0000_s1033" type="#_x0000_t202" style="position:absolute;margin-left:243.6pt;margin-top:111.6pt;width:21.6pt;height:17.4pt;z-index:251686912;visibility:visible;mso-wrap-style:square;mso-width-percent:0;mso-height-percent:0;mso-wrap-distance-left:9pt;mso-wrap-distance-top:3.6pt;mso-wrap-distance-right:9pt;mso-wrap-distance-bottom:3.6pt;mso-position-horizontal:absolute;mso-position-horizontal-relative:margin;mso-position-vertical:absolute;mso-position-vertical-relative:text;mso-width-percent:0;mso-height-percent:0;mso-width-relative:margin;mso-height-relative:margin;v-text-anchor:top" o:gfxdata="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" stroked="f">
+              <v:shape w14:anchorId="0CB95A4E" id="_x0000_s1033" type="#_x0000_t202" style="position:absolute;left:0;text-align:left;margin-left:243.6pt;margin-top:111.6pt;width:21.6pt;height:17.4pt;z-index:251686912;visibility:visible;mso-wrap-style:square;mso-width-percent:0;mso-height-percent:0;mso-wrap-distance-left:9pt;mso-wrap-distance-top:3.6pt;mso-wrap-distance-right:9pt;mso-wrap-distance-bottom:3.6pt;mso-position-horizontal:absolute;mso-position-horizontal-relative:margin;mso-position-vertical:absolute;mso-position-vertical-relative:text;mso-width-percent:0;mso-height-percent:0;mso-width-relative:margin;mso-height-relative:margin;v-text-anchor:top" o:gfxdata="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" stroked="f">
                 <v:textbox>
                   <w:txbxContent>
                     <w:p>
@@ -1306,7 +1315,7 @@
           </mc:Choice>
           <mc:Fallback>
             <w:pict>
-              <v:shape w14:anchorId="0B496E88" id="_x0000_s1034" type="#_x0000_t202" style="position:absolute;margin-left:243pt;margin-top:131.4pt;width:23.4pt;height:20.4pt;z-index:251684864;visibility:visible;mso-wrap-style:square;mso-width-percent:0;mso-height-percent:0;mso-wrap-distance-left:9pt;mso-wrap-distance-top:3.6pt;mso-wrap-distance-right:9pt;mso-wrap-distance-bottom:3.6pt;mso-position-horizontal:absolute;mso-position-horizontal-relative:text;mso-position-vertical:absolute;mso-position-vertical-relative:text;mso-width-percent:0;mso-height-percent:0;mso-width-relative:margin;mso-height-relative:margin;v-text-anchor:top" o:gfxdata="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" stroked="f">
+              <v:shape w14:anchorId="0B496E88" id="_x0000_s1034" type="#_x0000_t202" style="position:absolute;left:0;text-align:left;margin-left:243pt;margin-top:131.4pt;width:23.4pt;height:20.4pt;z-index:251684864;visibility:visible;mso-wrap-style:square;mso-width-percent:0;mso-height-percent:0;mso-wrap-distance-left:9pt;mso-wrap-distance-top:3.6pt;mso-wrap-distance-right:9pt;mso-wrap-distance-bottom:3.6pt;mso-position-horizontal:absolute;mso-position-horizontal-relative:text;mso-position-vertical:absolute;mso-position-vertical-relative:text;mso-width-percent:0;mso-height-percent:0;mso-width-relative:margin;mso-height-relative:margin;v-text-anchor:top" o:gfxdata="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" stroked="f">
                 <v:textbox>
                   <w:txbxContent>
                     <w:p>
@@ -1439,7 +1448,7 @@
           </mc:Choice>
           <mc:Fallback>
             <w:pict>
-              <v:shape w14:anchorId="225F0678" id="_x0000_s1035" type="#_x0000_t202" style="position:absolute;margin-left:193.8pt;margin-top:16.2pt;width:104.4pt;height:86.4pt;z-index:251669504;visibility:visible;mso-wrap-style:square;mso-width-percent:0;mso-height-percent:0;mso-wrap-distance-left:9pt;mso-wrap-distance-top:3.6pt;mso-wrap-distance-right:9pt;mso-wrap-distance-bottom:3.6pt;mso-position-horizontal:absolute;mso-position-horizontal-relative:margin;mso-position-vertical:absolute;mso-position-vertical-relative:text;mso-width-percent:0;mso-height-percent:0;mso-width-relative:margin;mso-height-relative:margin;v-text-anchor:top" o:gfxdata="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" stroked="f">
+              <v:shape w14:anchorId="225F0678" id="_x0000_s1035" type="#_x0000_t202" style="position:absolute;left:0;text-align:left;margin-left:193.8pt;margin-top:16.2pt;width:104.4pt;height:86.4pt;z-index:251669504;visibility:visible;mso-wrap-style:square;mso-width-percent:0;mso-height-percent:0;mso-wrap-distance-left:9pt;mso-wrap-distance-top:3.6pt;mso-wrap-distance-right:9pt;mso-wrap-distance-bottom:3.6pt;mso-position-horizontal:absolute;mso-position-horizontal-relative:margin;mso-position-vertical:absolute;mso-position-vertical-relative:text;mso-width-percent:0;mso-height-percent:0;mso-width-relative:margin;mso-height-relative:margin;v-text-anchor:top" o:gfxdata="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" stroked="f">
                 <v:textbox>
                   <w:txbxContent>
                     <w:p>
@@ -1885,7 +1894,7 @@
           </mc:Choice>
           <mc:Fallback>
             <w:pict>
-              <v:shape w14:anchorId="0C3E12D5" id="_x0000_s1036" type="#_x0000_t202" style="position:absolute;margin-left:199.8pt;margin-top:306.6pt;width:111pt;height:87pt;z-index:251671552;visibility:visible;mso-wrap-style:square;mso-width-percent:0;mso-height-percent:0;mso-wrap-distance-left:9pt;mso-wrap-distance-top:3.6pt;mso-wrap-distance-right:9pt;mso-wrap-distance-bottom:3.6pt;mso-position-horizontal:absolute;mso-position-horizontal-relative:text;mso-position-vertical:absolute;mso-position-vertical-relative:text;mso-width-percent:0;mso-height-percent:0;mso-width-relative:margin;mso-height-relative:margin;v-text-anchor:top" o:gfxdata="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" stroked="f">
+              <v:shape w14:anchorId="0C3E12D5" id="_x0000_s1036" type="#_x0000_t202" style="position:absolute;left:0;text-align:left;margin-left:199.8pt;margin-top:306.6pt;width:111pt;height:87pt;z-index:251671552;visibility:visible;mso-wrap-style:square;mso-width-percent:0;mso-height-percent:0;mso-wrap-distance-left:9pt;mso-wrap-distance-top:3.6pt;mso-wrap-distance-right:9pt;mso-wrap-distance-bottom:3.6pt;mso-position-horizontal:absolute;mso-position-horizontal-relative:text;mso-position-vertical:absolute;mso-position-vertical-relative:text;mso-width-percent:0;mso-height-percent:0;mso-width-relative:margin;mso-height-relative:margin;v-text-anchor:top" o:gfxdata="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" stroked="f">
                 <v:textbox>
                   <w:txbxContent>
                     <w:p>
@@ -2162,7 +2171,7 @@
           </mc:Choice>
           <mc:Fallback>
             <w:pict>
-              <v:shape w14:anchorId="33D04114" id="_x0000_s1037" type="#_x0000_t202" style="position:absolute;margin-left:196.8pt;margin-top:162.6pt;width:109.8pt;height:82.8pt;z-index:251667456;visibility:visible;mso-wrap-style:square;mso-width-percent:0;mso-height-percent:0;mso-wrap-distance-left:9pt;mso-wrap-distance-top:3.6pt;mso-wrap-distance-right:9pt;mso-wrap-distance-bottom:3.6pt;mso-position-horizontal:absolute;mso-position-horizontal-relative:text;mso-position-vertical:absolute;mso-position-vertical-relative:text;mso-width-percent:0;mso-height-percent:0;mso-width-relative:margin;mso-height-relative:margin;v-text-anchor:top" o:gfxdata="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" stroked="f">
+              <v:shape w14:anchorId="33D04114" id="_x0000_s1037" type="#_x0000_t202" style="position:absolute;left:0;text-align:left;margin-left:196.8pt;margin-top:162.6pt;width:109.8pt;height:82.8pt;z-index:251667456;visibility:visible;mso-wrap-style:square;mso-width-percent:0;mso-height-percent:0;mso-wrap-distance-left:9pt;mso-wrap-distance-top:3.6pt;mso-wrap-distance-right:9pt;mso-wrap-distance-bottom:3.6pt;mso-position-horizontal:absolute;mso-position-horizontal-relative:text;mso-position-vertical:absolute;mso-position-vertical-relative:text;mso-width-percent:0;mso-height-percent:0;mso-width-relative:margin;mso-height-relative:margin;v-text-anchor:top" o:gfxdata="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" stroked="f">
                 <v:textbox>
                   <w:txbxContent>
                     <w:p>
@@ -2440,7 +2449,7 @@
           </mc:Choice>
           <mc:Fallback>
             <w:pict>
-              <v:shape w14:anchorId="46DFCCFC" id="_x0000_s1038" type="#_x0000_t202" style="position:absolute;margin-left:385.8pt;margin-top:151.2pt;width:96pt;height:145.2pt;z-index:251673600;visibility:visible;mso-wrap-style:square;mso-width-percent:0;mso-height-percent:0;mso-wrap-distance-left:9pt;mso-wrap-distance-top:3.6pt;mso-wrap-distance-right:9pt;mso-wrap-distance-bottom:3.6pt;mso-position-horizontal:absolute;mso-position-horizontal-relative:text;mso-position-vertical:absolute;mso-position-vertical-relative:text;mso-width-percent:0;mso-height-percent:0;mso-width-relative:margin;mso-height-relative:margin;v-text-anchor:top" o:gfxdata="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" stroked="f">
+              <v:shape w14:anchorId="46DFCCFC" id="_x0000_s1038" type="#_x0000_t202" style="position:absolute;left:0;text-align:left;margin-left:385.8pt;margin-top:151.2pt;width:96pt;height:145.2pt;z-index:251673600;visibility:visible;mso-wrap-style:square;mso-width-percent:0;mso-height-percent:0;mso-wrap-distance-left:9pt;mso-wrap-distance-top:3.6pt;mso-wrap-distance-right:9pt;mso-wrap-distance-bottom:3.6pt;mso-position-horizontal:absolute;mso-position-horizontal-relative:text;mso-position-vertical:absolute;mso-position-vertical-relative:text;mso-width-percent:0;mso-height-percent:0;mso-width-relative:margin;mso-height-relative:margin;v-text-anchor:top" o:gfxdata="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" stroked="f">
                 <v:textbox>
                   <w:txbxContent>
                     <w:p>
@@ -2661,6 +2670,1002 @@
         </mc:AlternateContent>
       </w:r>
     </w:p>
+    <w:p>
+      <w:pPr>
+        <w:ind w:left="9360"/>
+      </w:pPr>
+    </w:p>
+    <w:p>
+      <w:pPr>
+        <w:ind w:left="9360"/>
+      </w:pPr>
+    </w:p>
+    <w:p>
+      <w:pPr>
+        <w:ind w:left="9360"/>
+      </w:pPr>
+    </w:p>
+    <w:p>
+      <w:pPr>
+        <w:ind w:left="9360"/>
+      </w:pPr>
+    </w:p>
+    <w:p>
+      <w:pPr>
+        <w:ind w:left="9360"/>
+      </w:pPr>
+    </w:p>
+    <w:p>
+      <w:pPr>
+        <w:ind w:left="9360"/>
+      </w:pPr>
+    </w:p>
+    <w:p/>
+    <w:p/>
+    <w:p/>
+    <w:p/>
+    <w:p/>
+    <w:p/>
+    <w:p/>
+    <w:p/>
+    <w:p/>
+    <w:p/>
+    <w:p/>
+    <w:p>
+      <w:pPr>
+        <w:pStyle w:val="ListParagraph"/>
+        <w:numPr>
+          <w:ilvl w:val="0"/>
+          <w:numId w:val="4"/>
+        </w:numPr>
+        <w:rPr>
+          <w:b/>
+          <w:sz w:val="32"/>
+          <w:u w:val="single"/>
+        </w:rPr>
+      </w:pPr>
+      <w:r>
+        <w:rPr>
+          <w:b/>
+          <w:sz w:val="32"/>
+          <w:u w:val="single"/>
+        </w:rPr>
+        <w:lastRenderedPageBreak/>
+        <w:t>U</w:t>
+      </w:r>
+      <w:r>
+        <w:rPr>
+          <w:b/>
+          <w:sz w:val="32"/>
+          <w:u w:val="single"/>
+        </w:rPr>
+        <w:t>ser interaction</w:t>
+      </w:r>
+      <w:r>
+        <w:rPr>
+          <w:b/>
+          <w:sz w:val="32"/>
+          <w:u w:val="single"/>
+        </w:rPr>
+        <w:t>:</w:t>
+      </w:r>
+    </w:p>
+    <w:p>
+      <w:pPr>
+        <w:pStyle w:val="ListParagraph"/>
+        <w:ind w:left="1080"/>
+        <w:rPr>
+          <w:sz w:val="28"/>
+        </w:rPr>
+      </w:pPr>
+      <w:r>
+        <w:rPr>
+          <w:sz w:val="28"/>
+        </w:rPr>
+        <w:t xml:space="preserve">For </w:t>
+      </w:r>
+      <w:r>
+        <w:rPr>
+          <w:sz w:val="28"/>
+        </w:rPr>
+        <w:t xml:space="preserve">current </w:t>
+      </w:r>
+      <w:r>
+        <w:rPr>
+          <w:sz w:val="28"/>
+        </w:rPr>
+        <w:t xml:space="preserve">demo, please go to: </w:t>
+      </w:r>
+      <w:hyperlink r:id="rId6" w:history="1">
+        <w:r>
+          <w:rPr>
+            <w:rStyle w:val="Hyperlink"/>
+            <w:sz w:val="28"/>
+          </w:rPr>
+          <w:t>http://cs3200project-myneu.rhcloud.com/public/</w:t>
+        </w:r>
+      </w:hyperlink>
+    </w:p>
+    <w:p>
+      <w:pPr>
+        <w:pStyle w:val="ListParagraph"/>
+        <w:ind w:left="1080"/>
+        <w:rPr>
+          <w:sz w:val="28"/>
+        </w:rPr>
+      </w:pPr>
+      <w:r>
+        <w:rPr>
+          <w:sz w:val="28"/>
+        </w:rPr>
+        <w:t xml:space="preserve">Login as USER     : (username/password) </w:t>
+      </w:r>
+      <w:proofErr w:type="spellStart"/>
+      <w:r>
+        <w:rPr>
+          <w:sz w:val="28"/>
+        </w:rPr>
+        <w:t>alice</w:t>
+      </w:r>
+      <w:proofErr w:type="gramStart"/>
+      <w:r>
+        <w:rPr>
+          <w:sz w:val="28"/>
+        </w:rPr>
+        <w:t>:alice</w:t>
+      </w:r>
+      <w:proofErr w:type="spellEnd"/>
+      <w:proofErr w:type="gramEnd"/>
+    </w:p>
+    <w:p>
+      <w:pPr>
+        <w:pStyle w:val="ListParagraph"/>
+        <w:ind w:left="1080"/>
+        <w:rPr>
+          <w:sz w:val="28"/>
+        </w:rPr>
+      </w:pPr>
+      <w:r>
+        <w:rPr>
+          <w:sz w:val="28"/>
+        </w:rPr>
+        <w:t xml:space="preserve">Login as </w:t>
+      </w:r>
+      <w:proofErr w:type="gramStart"/>
+      <w:r>
+        <w:rPr>
+          <w:sz w:val="28"/>
+        </w:rPr>
+        <w:t>ADMIN :</w:t>
+      </w:r>
+      <w:proofErr w:type="gramEnd"/>
+      <w:r>
+        <w:rPr>
+          <w:sz w:val="28"/>
+        </w:rPr>
+        <w:t xml:space="preserve"> (username/’password) </w:t>
+      </w:r>
+      <w:proofErr w:type="spellStart"/>
+      <w:r>
+        <w:rPr>
+          <w:sz w:val="28"/>
+        </w:rPr>
+        <w:t>admin:admin</w:t>
+      </w:r>
+      <w:proofErr w:type="spellEnd"/>
+      <w:r>
+        <w:rPr>
+          <w:sz w:val="28"/>
+        </w:rPr>
+        <w:t xml:space="preserve"> </w:t>
+      </w:r>
+    </w:p>
+    <w:p>
+      <w:pPr>
+        <w:pStyle w:val="ListParagraph"/>
+        <w:numPr>
+          <w:ilvl w:val="0"/>
+          <w:numId w:val="5"/>
+        </w:numPr>
+        <w:rPr>
+          <w:sz w:val="28"/>
+        </w:rPr>
+      </w:pPr>
+      <w:r>
+        <w:rPr>
+          <w:sz w:val="28"/>
+        </w:rPr>
+        <w:t>User can either log in or register to use the service</w:t>
+      </w:r>
+    </w:p>
+    <w:p>
+      <w:pPr>
+        <w:pStyle w:val="ListParagraph"/>
+        <w:numPr>
+          <w:ilvl w:val="0"/>
+          <w:numId w:val="5"/>
+        </w:numPr>
+        <w:rPr>
+          <w:sz w:val="28"/>
+        </w:rPr>
+      </w:pPr>
+      <w:r>
+        <w:rPr>
+          <w:sz w:val="28"/>
+        </w:rPr>
+        <w:t>Once logged in as a USER</w:t>
+      </w:r>
+      <w:r>
+        <w:rPr>
+          <w:sz w:val="28"/>
+        </w:rPr>
+        <w:t xml:space="preserve"> role</w:t>
+      </w:r>
+    </w:p>
+    <w:p>
+      <w:pPr>
+        <w:pStyle w:val="ListParagraph"/>
+        <w:numPr>
+          <w:ilvl w:val="1"/>
+          <w:numId w:val="5"/>
+        </w:numPr>
+        <w:rPr>
+          <w:sz w:val="28"/>
+        </w:rPr>
+      </w:pPr>
+      <w:r>
+        <w:rPr>
+          <w:sz w:val="28"/>
+        </w:rPr>
+        <w:t>Profile tab allow user to m</w:t>
+      </w:r>
+      <w:r>
+        <w:rPr>
+          <w:sz w:val="28"/>
+        </w:rPr>
+        <w:t xml:space="preserve">odify user’s </w:t>
+      </w:r>
+      <w:r>
+        <w:rPr>
+          <w:sz w:val="28"/>
+        </w:rPr>
+        <w:t>info such as:</w:t>
+      </w:r>
+    </w:p>
+    <w:p>
+      <w:pPr>
+        <w:pStyle w:val="ListParagraph"/>
+        <w:numPr>
+          <w:ilvl w:val="2"/>
+          <w:numId w:val="5"/>
+        </w:numPr>
+        <w:rPr>
+          <w:sz w:val="28"/>
+        </w:rPr>
+      </w:pPr>
+      <w:r>
+        <w:rPr>
+          <w:sz w:val="28"/>
+        </w:rPr>
+        <w:t>Change username/password</w:t>
+      </w:r>
+      <w:r>
+        <w:rPr>
+          <w:sz w:val="28"/>
+        </w:rPr>
+        <w:t xml:space="preserve"> </w:t>
+      </w:r>
+    </w:p>
+    <w:p>
+      <w:pPr>
+        <w:pStyle w:val="ListParagraph"/>
+        <w:numPr>
+          <w:ilvl w:val="2"/>
+          <w:numId w:val="5"/>
+        </w:numPr>
+        <w:rPr>
+          <w:sz w:val="28"/>
+        </w:rPr>
+      </w:pPr>
+      <w:r>
+        <w:rPr>
+          <w:sz w:val="28"/>
+        </w:rPr>
+        <w:t xml:space="preserve">Change </w:t>
+      </w:r>
+      <w:proofErr w:type="spellStart"/>
+      <w:r>
+        <w:rPr>
+          <w:sz w:val="28"/>
+        </w:rPr>
+        <w:t>firstname</w:t>
+      </w:r>
+      <w:proofErr w:type="spellEnd"/>
+      <w:r>
+        <w:rPr>
+          <w:sz w:val="28"/>
+        </w:rPr>
+        <w:t>/</w:t>
+      </w:r>
+      <w:proofErr w:type="spellStart"/>
+      <w:r>
+        <w:rPr>
+          <w:sz w:val="28"/>
+        </w:rPr>
+        <w:t>lastname</w:t>
+      </w:r>
+      <w:proofErr w:type="spellEnd"/>
+      <w:r>
+        <w:rPr>
+          <w:sz w:val="28"/>
+        </w:rPr>
+        <w:t xml:space="preserve"> </w:t>
+      </w:r>
+    </w:p>
+    <w:p>
+      <w:pPr>
+        <w:pStyle w:val="ListParagraph"/>
+        <w:numPr>
+          <w:ilvl w:val="2"/>
+          <w:numId w:val="5"/>
+        </w:numPr>
+        <w:rPr>
+          <w:sz w:val="28"/>
+        </w:rPr>
+      </w:pPr>
+      <w:r>
+        <w:rPr>
+          <w:sz w:val="28"/>
+        </w:rPr>
+        <w:t>Change E</w:t>
+      </w:r>
+      <w:r>
+        <w:rPr>
+          <w:sz w:val="28"/>
+        </w:rPr>
+        <w:t>mail</w:t>
+      </w:r>
+      <w:r>
+        <w:rPr>
+          <w:sz w:val="28"/>
+        </w:rPr>
+        <w:t>…</w:t>
+      </w:r>
+    </w:p>
+    <w:p>
+      <w:pPr>
+        <w:pStyle w:val="ListParagraph"/>
+        <w:numPr>
+          <w:ilvl w:val="1"/>
+          <w:numId w:val="5"/>
+        </w:numPr>
+        <w:rPr>
+          <w:sz w:val="28"/>
+        </w:rPr>
+      </w:pPr>
+      <w:r>
+        <w:rPr>
+          <w:sz w:val="28"/>
+        </w:rPr>
+        <w:t xml:space="preserve">Search </w:t>
+      </w:r>
+      <w:r>
+        <w:rPr>
+          <w:sz w:val="28"/>
+        </w:rPr>
+        <w:t xml:space="preserve">tab allows: </w:t>
+      </w:r>
+    </w:p>
+    <w:p>
+      <w:pPr>
+        <w:pStyle w:val="ListParagraph"/>
+        <w:numPr>
+          <w:ilvl w:val="2"/>
+          <w:numId w:val="5"/>
+        </w:numPr>
+        <w:rPr>
+          <w:sz w:val="28"/>
+        </w:rPr>
+      </w:pPr>
+      <w:r>
+        <w:rPr>
+          <w:sz w:val="28"/>
+        </w:rPr>
+        <w:t>S</w:t>
+      </w:r>
+      <w:r>
+        <w:rPr>
+          <w:sz w:val="28"/>
+        </w:rPr>
+        <w:t>earc</w:t>
+      </w:r>
+      <w:r>
+        <w:rPr>
+          <w:sz w:val="28"/>
+        </w:rPr>
+        <w:t>hing</w:t>
+      </w:r>
+      <w:r>
+        <w:rPr>
+          <w:sz w:val="28"/>
+        </w:rPr>
+        <w:t xml:space="preserve"> song </w:t>
+      </w:r>
+      <w:r>
+        <w:rPr>
+          <w:sz w:val="28"/>
+        </w:rPr>
+        <w:t>in</w:t>
+      </w:r>
+      <w:r>
+        <w:rPr>
+          <w:sz w:val="28"/>
+        </w:rPr>
+        <w:t xml:space="preserve"> the </w:t>
+      </w:r>
+      <w:r>
+        <w:rPr>
+          <w:sz w:val="28"/>
+        </w:rPr>
+        <w:t xml:space="preserve">database </w:t>
+      </w:r>
+    </w:p>
+    <w:p>
+      <w:pPr>
+        <w:pStyle w:val="ListParagraph"/>
+        <w:numPr>
+          <w:ilvl w:val="2"/>
+          <w:numId w:val="5"/>
+        </w:numPr>
+        <w:rPr>
+          <w:sz w:val="28"/>
+        </w:rPr>
+      </w:pPr>
+      <w:r>
+        <w:rPr>
+          <w:sz w:val="28"/>
+        </w:rPr>
+        <w:t xml:space="preserve">Adding song on the search result page to </w:t>
+      </w:r>
+      <w:r>
+        <w:rPr>
+          <w:sz w:val="28"/>
+        </w:rPr>
+        <w:t>user’s library</w:t>
+      </w:r>
+    </w:p>
+    <w:p>
+      <w:pPr>
+        <w:pStyle w:val="ListParagraph"/>
+        <w:numPr>
+          <w:ilvl w:val="1"/>
+          <w:numId w:val="5"/>
+        </w:numPr>
+        <w:rPr>
+          <w:sz w:val="28"/>
+        </w:rPr>
+      </w:pPr>
+      <w:r>
+        <w:rPr>
+          <w:sz w:val="28"/>
+        </w:rPr>
+        <w:t xml:space="preserve">Library tab has 2 tabs: </w:t>
+      </w:r>
+    </w:p>
+    <w:p>
+      <w:pPr>
+        <w:pStyle w:val="ListParagraph"/>
+        <w:numPr>
+          <w:ilvl w:val="3"/>
+          <w:numId w:val="3"/>
+        </w:numPr>
+        <w:rPr>
+          <w:sz w:val="28"/>
+        </w:rPr>
+      </w:pPr>
+      <w:r>
+        <w:rPr>
+          <w:sz w:val="28"/>
+        </w:rPr>
+        <w:t>contain the songs of the user’s library</w:t>
+      </w:r>
+      <w:r>
+        <w:rPr>
+          <w:sz w:val="28"/>
+        </w:rPr>
+        <w:t xml:space="preserve"> in the track tab</w:t>
+      </w:r>
+    </w:p>
+    <w:p>
+      <w:pPr>
+        <w:pStyle w:val="ListParagraph"/>
+        <w:numPr>
+          <w:ilvl w:val="4"/>
+          <w:numId w:val="3"/>
+        </w:numPr>
+        <w:rPr>
+          <w:sz w:val="28"/>
+        </w:rPr>
+      </w:pPr>
+      <w:r>
+        <w:rPr>
+          <w:sz w:val="28"/>
+        </w:rPr>
+        <w:t>select song to view info</w:t>
+      </w:r>
+    </w:p>
+    <w:p>
+      <w:pPr>
+        <w:pStyle w:val="ListParagraph"/>
+        <w:numPr>
+          <w:ilvl w:val="4"/>
+          <w:numId w:val="3"/>
+        </w:numPr>
+        <w:rPr>
+          <w:sz w:val="28"/>
+        </w:rPr>
+      </w:pPr>
+      <w:r>
+        <w:rPr>
+          <w:sz w:val="28"/>
+        </w:rPr>
+        <w:t>delete song from the library</w:t>
+      </w:r>
+    </w:p>
+    <w:p>
+      <w:pPr>
+        <w:pStyle w:val="ListParagraph"/>
+        <w:numPr>
+          <w:ilvl w:val="4"/>
+          <w:numId w:val="3"/>
+        </w:numPr>
+        <w:rPr>
+          <w:sz w:val="28"/>
+        </w:rPr>
+      </w:pPr>
+      <w:r>
+        <w:rPr>
+          <w:sz w:val="28"/>
+        </w:rPr>
+        <w:t>add song to playlist</w:t>
+      </w:r>
+    </w:p>
+    <w:p>
+      <w:pPr>
+        <w:pStyle w:val="ListParagraph"/>
+        <w:numPr>
+          <w:ilvl w:val="3"/>
+          <w:numId w:val="3"/>
+        </w:numPr>
+        <w:rPr>
+          <w:sz w:val="28"/>
+        </w:rPr>
+      </w:pPr>
+      <w:r>
+        <w:rPr>
+          <w:sz w:val="28"/>
+        </w:rPr>
+        <w:t>contain the playlist of the user in the playlist tab</w:t>
+      </w:r>
+    </w:p>
+    <w:p>
+      <w:pPr>
+        <w:pStyle w:val="ListParagraph"/>
+        <w:numPr>
+          <w:ilvl w:val="4"/>
+          <w:numId w:val="3"/>
+        </w:numPr>
+        <w:rPr>
+          <w:sz w:val="28"/>
+        </w:rPr>
+      </w:pPr>
+      <w:r>
+        <w:rPr>
+          <w:sz w:val="28"/>
+        </w:rPr>
+        <w:t>view the song of the playlist</w:t>
+      </w:r>
+    </w:p>
+    <w:p>
+      <w:pPr>
+        <w:pStyle w:val="ListParagraph"/>
+        <w:numPr>
+          <w:ilvl w:val="4"/>
+          <w:numId w:val="3"/>
+        </w:numPr>
+        <w:rPr>
+          <w:sz w:val="28"/>
+        </w:rPr>
+      </w:pPr>
+      <w:r>
+        <w:rPr>
+          <w:sz w:val="28"/>
+        </w:rPr>
+        <w:t>delete/add playlist</w:t>
+      </w:r>
+    </w:p>
+    <w:p>
+      <w:pPr>
+        <w:pStyle w:val="ListParagraph"/>
+        <w:numPr>
+          <w:ilvl w:val="1"/>
+          <w:numId w:val="5"/>
+        </w:numPr>
+        <w:rPr>
+          <w:sz w:val="28"/>
+        </w:rPr>
+      </w:pPr>
+      <w:r>
+        <w:rPr>
+          <w:sz w:val="28"/>
+        </w:rPr>
+        <w:t xml:space="preserve">A footer at the bottom of the page will contain the info of the selected song. Clinking on the icons on the footer provide the </w:t>
+      </w:r>
+      <w:bookmarkStart w:id="0" w:name="_GoBack"/>
+      <w:bookmarkEnd w:id="0"/>
+      <w:r>
+        <w:rPr>
+          <w:sz w:val="28"/>
+        </w:rPr>
+        <w:t>song’s info in more detail such as review/comment…</w:t>
+      </w:r>
+    </w:p>
+    <w:p>
+      <w:pPr>
+        <w:pStyle w:val="ListParagraph"/>
+        <w:numPr>
+          <w:ilvl w:val="0"/>
+          <w:numId w:val="5"/>
+        </w:numPr>
+        <w:rPr>
+          <w:sz w:val="28"/>
+        </w:rPr>
+      </w:pPr>
+      <w:r>
+        <w:rPr>
+          <w:sz w:val="28"/>
+        </w:rPr>
+        <w:t>Once logged in as an ADMIN role</w:t>
+      </w:r>
+      <w:r>
+        <w:rPr>
+          <w:sz w:val="28"/>
+        </w:rPr>
+        <w:t xml:space="preserve"> </w:t>
+      </w:r>
+    </w:p>
+    <w:p>
+      <w:pPr>
+        <w:pStyle w:val="ListParagraph"/>
+        <w:numPr>
+          <w:ilvl w:val="1"/>
+          <w:numId w:val="5"/>
+        </w:numPr>
+        <w:rPr>
+          <w:sz w:val="28"/>
+        </w:rPr>
+      </w:pPr>
+      <w:r>
+        <w:rPr>
+          <w:sz w:val="28"/>
+        </w:rPr>
+        <w:t>Aside from the functionality of the user, admin can access the Admin tab which allow ADMIN to delete/add user</w:t>
+      </w:r>
+    </w:p>
+    <w:p>
+      <w:pPr>
+        <w:pStyle w:val="ListParagraph"/>
+        <w:numPr>
+          <w:ilvl w:val="1"/>
+          <w:numId w:val="5"/>
+        </w:numPr>
+        <w:rPr>
+          <w:sz w:val="28"/>
+        </w:rPr>
+      </w:pPr>
+      <w:r>
+        <w:rPr>
+          <w:sz w:val="28"/>
+        </w:rPr>
+        <w:t xml:space="preserve">Delete/add/modify </w:t>
+      </w:r>
+      <w:r>
+        <w:rPr>
+          <w:sz w:val="28"/>
+        </w:rPr>
+        <w:t xml:space="preserve">database’s </w:t>
+      </w:r>
+      <w:r>
+        <w:rPr>
+          <w:sz w:val="28"/>
+        </w:rPr>
+        <w:t>songs</w:t>
+      </w:r>
+    </w:p>
+    <w:p>
+      <w:pPr>
+        <w:ind w:left="720"/>
+        <w:rPr>
+          <w:sz w:val="28"/>
+        </w:rPr>
+      </w:pPr>
+      <w:r>
+        <w:rPr>
+          <w:sz w:val="28"/>
+        </w:rPr>
+        <w:t xml:space="preserve"> </w:t>
+      </w:r>
+    </w:p>
+    <w:p>
+      <w:pPr>
+        <w:rPr>
+          <w:sz w:val="28"/>
+        </w:rPr>
+      </w:pPr>
+      <w:r>
+        <w:rPr>
+          <w:sz w:val="28"/>
+        </w:rPr>
+        <w:br w:type="page"/>
+      </w:r>
+    </w:p>
+    <w:p>
+      <w:pPr>
+        <w:pStyle w:val="ListParagraph"/>
+        <w:numPr>
+          <w:ilvl w:val="0"/>
+          <w:numId w:val="4"/>
+        </w:numPr>
+        <w:rPr>
+          <w:b/>
+          <w:sz w:val="28"/>
+          <w:u w:val="single"/>
+        </w:rPr>
+      </w:pPr>
+      <w:r>
+        <w:rPr>
+          <w:b/>
+          <w:sz w:val="28"/>
+          <w:u w:val="single"/>
+        </w:rPr>
+        <w:lastRenderedPageBreak/>
+        <w:t>Technical Specifications</w:t>
+      </w:r>
+      <w:r>
+        <w:rPr>
+          <w:b/>
+          <w:sz w:val="28"/>
+          <w:u w:val="single"/>
+        </w:rPr>
+        <w:t xml:space="preserve"> (same as the proposal)</w:t>
+      </w:r>
+    </w:p>
+    <w:p>
+      <w:pPr>
+        <w:pStyle w:val="ListParagraph"/>
+        <w:ind w:left="1080"/>
+        <w:rPr>
+          <w:b/>
+          <w:sz w:val="28"/>
+          <w:u w:val="single"/>
+        </w:rPr>
+      </w:pPr>
+    </w:p>
+    <w:p>
+      <w:pPr>
+        <w:pStyle w:val="ListParagraph"/>
+        <w:numPr>
+          <w:ilvl w:val="0"/>
+          <w:numId w:val="7"/>
+        </w:numPr>
+        <w:spacing w:line="360" w:lineRule="auto"/>
+        <w:jc w:val="both"/>
+        <w:rPr>
+          <w:rFonts w:cs="Times New Roman"/>
+          <w:sz w:val="28"/>
+          <w:szCs w:val="28"/>
+        </w:rPr>
+      </w:pPr>
+      <w:r>
+        <w:rPr>
+          <w:rFonts w:cs="Times New Roman"/>
+          <w:sz w:val="28"/>
+          <w:szCs w:val="28"/>
+        </w:rPr>
+        <w:t>We will be using MySQL to build a relational database.</w:t>
+      </w:r>
+    </w:p>
+    <w:p>
+      <w:pPr>
+        <w:pStyle w:val="ListParagraph"/>
+        <w:numPr>
+          <w:ilvl w:val="0"/>
+          <w:numId w:val="7"/>
+        </w:numPr>
+        <w:spacing w:line="360" w:lineRule="auto"/>
+        <w:jc w:val="both"/>
+        <w:rPr>
+          <w:rFonts w:cs="Times New Roman"/>
+          <w:sz w:val="28"/>
+          <w:szCs w:val="28"/>
+        </w:rPr>
+      </w:pPr>
+      <w:r>
+        <w:rPr>
+          <w:rFonts w:cs="Times New Roman"/>
+          <w:sz w:val="28"/>
+          <w:szCs w:val="28"/>
+        </w:rPr>
+        <w:t>The project consists of a web front-end, a server back-end and a database</w:t>
+      </w:r>
+    </w:p>
+    <w:p>
+      <w:pPr>
+        <w:pStyle w:val="ListParagraph"/>
+        <w:numPr>
+          <w:ilvl w:val="0"/>
+          <w:numId w:val="7"/>
+        </w:numPr>
+        <w:spacing w:line="360" w:lineRule="auto"/>
+        <w:jc w:val="both"/>
+        <w:rPr>
+          <w:rFonts w:cs="Times New Roman"/>
+          <w:sz w:val="28"/>
+          <w:szCs w:val="28"/>
+        </w:rPr>
+      </w:pPr>
+      <w:r>
+        <w:rPr>
+          <w:rFonts w:cs="Times New Roman"/>
+          <w:sz w:val="28"/>
+          <w:szCs w:val="28"/>
+        </w:rPr>
+        <w:t xml:space="preserve">Front end will be developed using AngularJS, HTML, CSS, </w:t>
+      </w:r>
+      <w:proofErr w:type="spellStart"/>
+      <w:r>
+        <w:rPr>
+          <w:rFonts w:cs="Times New Roman"/>
+          <w:sz w:val="28"/>
+          <w:szCs w:val="28"/>
+        </w:rPr>
+        <w:t>Jquery</w:t>
+      </w:r>
+      <w:proofErr w:type="spellEnd"/>
+    </w:p>
+    <w:p>
+      <w:pPr>
+        <w:pStyle w:val="ListParagraph"/>
+        <w:numPr>
+          <w:ilvl w:val="0"/>
+          <w:numId w:val="7"/>
+        </w:numPr>
+        <w:spacing w:line="360" w:lineRule="auto"/>
+        <w:jc w:val="both"/>
+        <w:rPr>
+          <w:rFonts w:cs="Times New Roman"/>
+          <w:sz w:val="28"/>
+          <w:szCs w:val="28"/>
+        </w:rPr>
+      </w:pPr>
+      <w:r>
+        <w:rPr>
+          <w:rFonts w:cs="Times New Roman"/>
+          <w:sz w:val="28"/>
+          <w:szCs w:val="28"/>
+        </w:rPr>
+        <w:t xml:space="preserve">Back end will be developed using </w:t>
+      </w:r>
+      <w:proofErr w:type="spellStart"/>
+      <w:r>
+        <w:rPr>
+          <w:rFonts w:cs="Times New Roman"/>
+          <w:sz w:val="28"/>
+          <w:szCs w:val="28"/>
+        </w:rPr>
+        <w:t>NodeJS</w:t>
+      </w:r>
+      <w:proofErr w:type="spellEnd"/>
+    </w:p>
+    <w:p>
+      <w:pPr>
+        <w:pStyle w:val="ListParagraph"/>
+        <w:numPr>
+          <w:ilvl w:val="0"/>
+          <w:numId w:val="7"/>
+        </w:numPr>
+        <w:spacing w:line="360" w:lineRule="auto"/>
+        <w:jc w:val="both"/>
+        <w:rPr>
+          <w:rFonts w:cs="Times New Roman"/>
+          <w:sz w:val="28"/>
+          <w:szCs w:val="28"/>
+        </w:rPr>
+      </w:pPr>
+      <w:r>
+        <w:rPr>
+          <w:rFonts w:cs="Times New Roman"/>
+          <w:sz w:val="28"/>
+          <w:szCs w:val="28"/>
+        </w:rPr>
+        <w:t xml:space="preserve">The database will be MySQL with the use of </w:t>
+      </w:r>
+      <w:proofErr w:type="spellStart"/>
+      <w:r>
+        <w:rPr>
+          <w:rFonts w:cs="Times New Roman"/>
+          <w:sz w:val="28"/>
+          <w:szCs w:val="28"/>
+        </w:rPr>
+        <w:t>nodejs-mysql</w:t>
+      </w:r>
+      <w:proofErr w:type="spellEnd"/>
+      <w:r>
+        <w:rPr>
+          <w:rFonts w:cs="Times New Roman"/>
+          <w:sz w:val="28"/>
+          <w:szCs w:val="28"/>
+        </w:rPr>
+        <w:t xml:space="preserve"> module to connect it with the server</w:t>
+      </w:r>
+    </w:p>
+    <w:p>
+      <w:pPr>
+        <w:pStyle w:val="ListParagraph"/>
+        <w:numPr>
+          <w:ilvl w:val="0"/>
+          <w:numId w:val="7"/>
+        </w:numPr>
+        <w:spacing w:line="360" w:lineRule="auto"/>
+        <w:jc w:val="both"/>
+        <w:rPr>
+          <w:rFonts w:cs="Times New Roman"/>
+          <w:sz w:val="28"/>
+          <w:szCs w:val="28"/>
+        </w:rPr>
+      </w:pPr>
+      <w:r>
+        <w:rPr>
+          <w:rFonts w:cs="Times New Roman"/>
+          <w:sz w:val="28"/>
+          <w:szCs w:val="28"/>
+        </w:rPr>
+        <w:t xml:space="preserve">We will be using Spotify API for the music the catalog. When a user decide to add the song to their library, or comment on it … we will then save that info in our database. </w:t>
+      </w:r>
+    </w:p>
+    <w:p>
+      <w:pPr>
+        <w:pStyle w:val="ListParagraph"/>
+        <w:numPr>
+          <w:ilvl w:val="0"/>
+          <w:numId w:val="7"/>
+        </w:numPr>
+        <w:spacing w:line="360" w:lineRule="auto"/>
+        <w:jc w:val="both"/>
+        <w:rPr>
+          <w:rFonts w:cs="Times New Roman"/>
+          <w:sz w:val="28"/>
+          <w:szCs w:val="28"/>
+        </w:rPr>
+      </w:pPr>
+      <w:r>
+        <w:rPr>
+          <w:rFonts w:cs="Times New Roman"/>
+          <w:sz w:val="28"/>
+          <w:szCs w:val="28"/>
+        </w:rPr>
+        <w:t>There should be no machine restriction on the project.</w:t>
+      </w:r>
+    </w:p>
+    <w:p>
+      <w:pPr>
+        <w:pStyle w:val="ListParagraph"/>
+        <w:ind w:left="1080"/>
+        <w:rPr>
+          <w:sz w:val="28"/>
+        </w:rPr>
+      </w:pPr>
+    </w:p>
     <w:sectPr>
       <w:pgSz w:w="12240" w:h="15840"/>
       <w:pgMar w:top="1440" w:right="1440" w:bottom="1440" w:left="1440" w:header="720" w:footer="720" w:gutter="0"/>
@@ -2674,6 +3679,119 @@
 <file path=word/numbering.xml><?xml version="1.0" encoding="utf-8"?>
 <w:numbering xmlns:wpc="http://schemas.microsoft.com/office/word/2010/wordprocessingCanvas" xmlns:mc="http://schemas.openxmlformats.org/markup-compatibility/2006" xmlns:o="urn:schemas-microsoft-com:office:office" xmlns:r="http://schemas.openxmlformats.org/officeDocument/2006/relationships" xmlns:m="http://schemas.openxmlformats.org/officeDocument/2006/math" xmlns:v="urn:schemas-microsoft-com:vml" xmlns:wp14="http://schemas.microsoft.com/office/word/2010/wordprocessingDrawing" xmlns:wp="http://schemas.openxmlformats.org/drawingml/2006/wordprocessingDrawing" xmlns:w10="urn:schemas-microsoft-com:office:word" xmlns:w="http://schemas.openxmlformats.org/wordprocessingml/2006/main" xmlns:w14="http://schemas.microsoft.com/office/word/2010/wordml" xmlns:w15="http://schemas.microsoft.com/office/word/2012/wordml" xmlns:wpg="http://schemas.microsoft.com/office/word/2010/wordprocessingGroup" xmlns:wpi="http://schemas.microsoft.com/office/word/2010/wordprocessingInk" xmlns:wne="http://schemas.microsoft.com/office/word/2006/wordml" xmlns:wps="http://schemas.microsoft.com/office/word/2010/wordprocessingShape" mc:Ignorable="w14 w15 wp14">
   <w:abstractNum w:abstractNumId="0" w15:restartNumberingAfterBreak="0">
+    <w:nsid w:val="13461A35"/>
+    <w:multiLevelType w:val="hybridMultilevel"/>
+    <w:tmpl w:val="740EAAC0"/>
+    <w:lvl w:ilvl="0" w:tplc="04090003">
+      <w:start w:val="1"/>
+      <w:numFmt w:val="bullet"/>
+      <w:lvlText w:val="o"/>
+      <w:lvlJc w:val="left"/>
+      <w:pPr>
+        <w:ind w:left="720" w:hanging="360"/>
+      </w:pPr>
+      <w:rPr>
+        <w:rFonts w:ascii="Courier New" w:hAnsi="Courier New" w:cs="Courier New" w:hint="default"/>
+      </w:rPr>
+    </w:lvl>
+    <w:lvl w:ilvl="1" w:tplc="04090001">
+      <w:start w:val="1"/>
+      <w:numFmt w:val="bullet"/>
+      <w:lvlText w:val=""/>
+      <w:lvlJc w:val="left"/>
+      <w:pPr>
+        <w:ind w:left="1440" w:hanging="360"/>
+      </w:pPr>
+      <w:rPr>
+        <w:rFonts w:ascii="Symbol" w:hAnsi="Symbol" w:hint="default"/>
+      </w:rPr>
+    </w:lvl>
+    <w:lvl w:ilvl="2" w:tplc="04090005">
+      <w:start w:val="1"/>
+      <w:numFmt w:val="bullet"/>
+      <w:lvlText w:val=""/>
+      <w:lvlJc w:val="left"/>
+      <w:pPr>
+        <w:ind w:left="2160" w:hanging="360"/>
+      </w:pPr>
+      <w:rPr>
+        <w:rFonts w:ascii="Wingdings" w:hAnsi="Wingdings" w:hint="default"/>
+      </w:rPr>
+    </w:lvl>
+    <w:lvl w:ilvl="3" w:tplc="04090001" w:tentative="1">
+      <w:start w:val="1"/>
+      <w:numFmt w:val="bullet"/>
+      <w:lvlText w:val=""/>
+      <w:lvlJc w:val="left"/>
+      <w:pPr>
+        <w:ind w:left="2880" w:hanging="360"/>
+      </w:pPr>
+      <w:rPr>
+        <w:rFonts w:ascii="Symbol" w:hAnsi="Symbol" w:hint="default"/>
+      </w:rPr>
+    </w:lvl>
+    <w:lvl w:ilvl="4" w:tplc="04090003" w:tentative="1">
+      <w:start w:val="1"/>
+      <w:numFmt w:val="bullet"/>
+      <w:lvlText w:val="o"/>
+      <w:lvlJc w:val="left"/>
+      <w:pPr>
+        <w:ind w:left="3600" w:hanging="360"/>
+      </w:pPr>
+      <w:rPr>
+        <w:rFonts w:ascii="Courier New" w:hAnsi="Courier New" w:cs="Courier New" w:hint="default"/>
+      </w:rPr>
+    </w:lvl>
+    <w:lvl w:ilvl="5" w:tplc="04090005" w:tentative="1">
+      <w:start w:val="1"/>
+      <w:numFmt w:val="bullet"/>
+      <w:lvlText w:val=""/>
+      <w:lvlJc w:val="left"/>
+      <w:pPr>
+        <w:ind w:left="4320" w:hanging="360"/>
+      </w:pPr>
+      <w:rPr>
+        <w:rFonts w:ascii="Wingdings" w:hAnsi="Wingdings" w:hint="default"/>
+      </w:rPr>
+    </w:lvl>
+    <w:lvl w:ilvl="6" w:tplc="04090001" w:tentative="1">
+      <w:start w:val="1"/>
+      <w:numFmt w:val="bullet"/>
+      <w:lvlText w:val=""/>
+      <w:lvlJc w:val="left"/>
+      <w:pPr>
+        <w:ind w:left="5040" w:hanging="360"/>
+      </w:pPr>
+      <w:rPr>
+        <w:rFonts w:ascii="Symbol" w:hAnsi="Symbol" w:hint="default"/>
+      </w:rPr>
+    </w:lvl>
+    <w:lvl w:ilvl="7" w:tplc="04090003" w:tentative="1">
+      <w:start w:val="1"/>
+      <w:numFmt w:val="bullet"/>
+      <w:lvlText w:val="o"/>
+      <w:lvlJc w:val="left"/>
+      <w:pPr>
+        <w:ind w:left="5760" w:hanging="360"/>
+      </w:pPr>
+      <w:rPr>
+        <w:rFonts w:ascii="Courier New" w:hAnsi="Courier New" w:cs="Courier New" w:hint="default"/>
+      </w:rPr>
+    </w:lvl>
+    <w:lvl w:ilvl="8" w:tplc="04090005" w:tentative="1">
+      <w:start w:val="1"/>
+      <w:numFmt w:val="bullet"/>
+      <w:lvlText w:val=""/>
+      <w:lvlJc w:val="left"/>
+      <w:pPr>
+        <w:ind w:left="6480" w:hanging="360"/>
+      </w:pPr>
+      <w:rPr>
+        <w:rFonts w:ascii="Wingdings" w:hAnsi="Wingdings" w:hint="default"/>
+      </w:rPr>
+    </w:lvl>
+  </w:abstractNum>
+  <w:abstractNum w:abstractNumId="1" w15:restartNumberingAfterBreak="0">
     <w:nsid w:val="25A42EDD"/>
     <w:multiLevelType w:val="hybridMultilevel"/>
     <w:tmpl w:val="72C8C886"/>
@@ -2785,7 +3903,7 @@
       </w:rPr>
     </w:lvl>
   </w:abstractNum>
-  <w:abstractNum w:abstractNumId="1" w15:restartNumberingAfterBreak="0">
+  <w:abstractNum w:abstractNumId="2" w15:restartNumberingAfterBreak="0">
     <w:nsid w:val="46EC10D1"/>
     <w:multiLevelType w:val="hybridMultilevel"/>
     <w:tmpl w:val="FC887BB8"/>
@@ -2897,7 +4015,7 @@
       </w:rPr>
     </w:lvl>
   </w:abstractNum>
-  <w:abstractNum w:abstractNumId="2" w15:restartNumberingAfterBreak="0">
+  <w:abstractNum w:abstractNumId="3" w15:restartNumberingAfterBreak="0">
     <w:nsid w:val="57577AA1"/>
     <w:multiLevelType w:val="hybridMultilevel"/>
     <w:tmpl w:val="CF3E2BBE"/>
@@ -2986,7 +4104,191 @@
       </w:pPr>
     </w:lvl>
   </w:abstractNum>
-  <w:abstractNum w:abstractNumId="3" w15:restartNumberingAfterBreak="0">
+  <w:abstractNum w:abstractNumId="4" w15:restartNumberingAfterBreak="0">
+    <w:nsid w:val="66145889"/>
+    <w:multiLevelType w:val="hybridMultilevel"/>
+    <w:tmpl w:val="B07E6AAE"/>
+    <w:lvl w:ilvl="0" w:tplc="04090003">
+      <w:start w:val="1"/>
+      <w:numFmt w:val="bullet"/>
+      <w:lvlText w:val="o"/>
+      <w:lvlJc w:val="left"/>
+      <w:pPr>
+        <w:ind w:left="1440" w:hanging="720"/>
+      </w:pPr>
+      <w:rPr>
+        <w:rFonts w:ascii="Courier New" w:hAnsi="Courier New" w:cs="Courier New" w:hint="default"/>
+      </w:rPr>
+    </w:lvl>
+    <w:lvl w:ilvl="1" w:tplc="04090019" w:tentative="1">
+      <w:start w:val="1"/>
+      <w:numFmt w:val="lowerLetter"/>
+      <w:lvlText w:val="%2."/>
+      <w:lvlJc w:val="left"/>
+      <w:pPr>
+        <w:ind w:left="1800" w:hanging="360"/>
+      </w:pPr>
+    </w:lvl>
+    <w:lvl w:ilvl="2" w:tplc="0409001B" w:tentative="1">
+      <w:start w:val="1"/>
+      <w:numFmt w:val="lowerRoman"/>
+      <w:lvlText w:val="%3."/>
+      <w:lvlJc w:val="right"/>
+      <w:pPr>
+        <w:ind w:left="2520" w:hanging="180"/>
+      </w:pPr>
+    </w:lvl>
+    <w:lvl w:ilvl="3" w:tplc="0409000F" w:tentative="1">
+      <w:start w:val="1"/>
+      <w:numFmt w:val="decimal"/>
+      <w:lvlText w:val="%4."/>
+      <w:lvlJc w:val="left"/>
+      <w:pPr>
+        <w:ind w:left="3240" w:hanging="360"/>
+      </w:pPr>
+    </w:lvl>
+    <w:lvl w:ilvl="4" w:tplc="04090019" w:tentative="1">
+      <w:start w:val="1"/>
+      <w:numFmt w:val="lowerLetter"/>
+      <w:lvlText w:val="%5."/>
+      <w:lvlJc w:val="left"/>
+      <w:pPr>
+        <w:ind w:left="3960" w:hanging="360"/>
+      </w:pPr>
+    </w:lvl>
+    <w:lvl w:ilvl="5" w:tplc="0409001B" w:tentative="1">
+      <w:start w:val="1"/>
+      <w:numFmt w:val="lowerRoman"/>
+      <w:lvlText w:val="%6."/>
+      <w:lvlJc w:val="right"/>
+      <w:pPr>
+        <w:ind w:left="4680" w:hanging="180"/>
+      </w:pPr>
+    </w:lvl>
+    <w:lvl w:ilvl="6" w:tplc="0409000F" w:tentative="1">
+      <w:start w:val="1"/>
+      <w:numFmt w:val="decimal"/>
+      <w:lvlText w:val="%7."/>
+      <w:lvlJc w:val="left"/>
+      <w:pPr>
+        <w:ind w:left="5400" w:hanging="360"/>
+      </w:pPr>
+    </w:lvl>
+    <w:lvl w:ilvl="7" w:tplc="04090019" w:tentative="1">
+      <w:start w:val="1"/>
+      <w:numFmt w:val="lowerLetter"/>
+      <w:lvlText w:val="%8."/>
+      <w:lvlJc w:val="left"/>
+      <w:pPr>
+        <w:ind w:left="6120" w:hanging="360"/>
+      </w:pPr>
+    </w:lvl>
+    <w:lvl w:ilvl="8" w:tplc="0409001B" w:tentative="1">
+      <w:start w:val="1"/>
+      <w:numFmt w:val="lowerRoman"/>
+      <w:lvlText w:val="%9."/>
+      <w:lvlJc w:val="right"/>
+      <w:pPr>
+        <w:ind w:left="6840" w:hanging="180"/>
+      </w:pPr>
+    </w:lvl>
+  </w:abstractNum>
+  <w:abstractNum w:abstractNumId="5" w15:restartNumberingAfterBreak="0">
+    <w:nsid w:val="6C22282C"/>
+    <w:multiLevelType w:val="hybridMultilevel"/>
+    <w:tmpl w:val="528C3EE8"/>
+    <w:lvl w:ilvl="0" w:tplc="A4EA34BE">
+      <w:start w:val="1"/>
+      <w:numFmt w:val="decimal"/>
+      <w:lvlText w:val="%1."/>
+      <w:lvlJc w:val="left"/>
+      <w:pPr>
+        <w:ind w:left="1440" w:hanging="360"/>
+      </w:pPr>
+      <w:rPr>
+        <w:rFonts w:hint="default"/>
+      </w:rPr>
+    </w:lvl>
+    <w:lvl w:ilvl="1" w:tplc="04090019">
+      <w:start w:val="1"/>
+      <w:numFmt w:val="lowerLetter"/>
+      <w:lvlText w:val="%2."/>
+      <w:lvlJc w:val="left"/>
+      <w:pPr>
+        <w:ind w:left="2160" w:hanging="360"/>
+      </w:pPr>
+    </w:lvl>
+    <w:lvl w:ilvl="2" w:tplc="04090001">
+      <w:start w:val="1"/>
+      <w:numFmt w:val="bullet"/>
+      <w:lvlText w:val=""/>
+      <w:lvlJc w:val="left"/>
+      <w:pPr>
+        <w:ind w:left="2880" w:hanging="180"/>
+      </w:pPr>
+      <w:rPr>
+        <w:rFonts w:ascii="Symbol" w:hAnsi="Symbol" w:hint="default"/>
+      </w:rPr>
+    </w:lvl>
+    <w:lvl w:ilvl="3" w:tplc="04090003">
+      <w:start w:val="1"/>
+      <w:numFmt w:val="bullet"/>
+      <w:lvlText w:val="o"/>
+      <w:lvlJc w:val="left"/>
+      <w:pPr>
+        <w:ind w:left="3600" w:hanging="360"/>
+      </w:pPr>
+      <w:rPr>
+        <w:rFonts w:ascii="Courier New" w:hAnsi="Courier New" w:cs="Courier New" w:hint="default"/>
+      </w:rPr>
+    </w:lvl>
+    <w:lvl w:ilvl="4" w:tplc="04090019" w:tentative="1">
+      <w:start w:val="1"/>
+      <w:numFmt w:val="lowerLetter"/>
+      <w:lvlText w:val="%5."/>
+      <w:lvlJc w:val="left"/>
+      <w:pPr>
+        <w:ind w:left="4320" w:hanging="360"/>
+      </w:pPr>
+    </w:lvl>
+    <w:lvl w:ilvl="5" w:tplc="0409001B" w:tentative="1">
+      <w:start w:val="1"/>
+      <w:numFmt w:val="lowerRoman"/>
+      <w:lvlText w:val="%6."/>
+      <w:lvlJc w:val="right"/>
+      <w:pPr>
+        <w:ind w:left="5040" w:hanging="180"/>
+      </w:pPr>
+    </w:lvl>
+    <w:lvl w:ilvl="6" w:tplc="0409000F" w:tentative="1">
+      <w:start w:val="1"/>
+      <w:numFmt w:val="decimal"/>
+      <w:lvlText w:val="%7."/>
+      <w:lvlJc w:val="left"/>
+      <w:pPr>
+        <w:ind w:left="5760" w:hanging="360"/>
+      </w:pPr>
+    </w:lvl>
+    <w:lvl w:ilvl="7" w:tplc="04090019" w:tentative="1">
+      <w:start w:val="1"/>
+      <w:numFmt w:val="lowerLetter"/>
+      <w:lvlText w:val="%8."/>
+      <w:lvlJc w:val="left"/>
+      <w:pPr>
+        <w:ind w:left="6480" w:hanging="360"/>
+      </w:pPr>
+    </w:lvl>
+    <w:lvl w:ilvl="8" w:tplc="0409001B" w:tentative="1">
+      <w:start w:val="1"/>
+      <w:numFmt w:val="lowerRoman"/>
+      <w:lvlText w:val="%9."/>
+      <w:lvlJc w:val="right"/>
+      <w:pPr>
+        <w:ind w:left="7200" w:hanging="180"/>
+      </w:pPr>
+    </w:lvl>
+  </w:abstractNum>
+  <w:abstractNum w:abstractNumId="6" w15:restartNumberingAfterBreak="0">
     <w:nsid w:val="73606D0B"/>
     <w:multiLevelType w:val="hybridMultilevel"/>
     <w:tmpl w:val="4FE0A6BC"/>
@@ -3001,7 +4303,7 @@
         <w:rFonts w:ascii="Calibri" w:eastAsiaTheme="minorHAnsi" w:hAnsi="Calibri" w:cstheme="minorBidi" w:hint="default"/>
       </w:rPr>
     </w:lvl>
-    <w:lvl w:ilvl="1" w:tplc="04090003" w:tentative="1">
+    <w:lvl w:ilvl="1" w:tplc="04090003">
       <w:start w:val="1"/>
       <w:numFmt w:val="bullet"/>
       <w:lvlText w:val="o"/>
@@ -3013,7 +4315,7 @@
         <w:rFonts w:ascii="Courier New" w:hAnsi="Courier New" w:cs="Courier New" w:hint="default"/>
       </w:rPr>
     </w:lvl>
-    <w:lvl w:ilvl="2" w:tplc="04090005" w:tentative="1">
+    <w:lvl w:ilvl="2" w:tplc="04090005">
       <w:start w:val="1"/>
       <w:numFmt w:val="bullet"/>
       <w:lvlText w:val=""/>
@@ -3025,7 +4327,7 @@
         <w:rFonts w:ascii="Wingdings" w:hAnsi="Wingdings" w:hint="default"/>
       </w:rPr>
     </w:lvl>
-    <w:lvl w:ilvl="3" w:tplc="04090001" w:tentative="1">
+    <w:lvl w:ilvl="3" w:tplc="04090001">
       <w:start w:val="1"/>
       <w:numFmt w:val="bullet"/>
       <w:lvlText w:val=""/>
@@ -3037,7 +4339,7 @@
         <w:rFonts w:ascii="Symbol" w:hAnsi="Symbol" w:hint="default"/>
       </w:rPr>
     </w:lvl>
-    <w:lvl w:ilvl="4" w:tplc="04090003" w:tentative="1">
+    <w:lvl w:ilvl="4" w:tplc="04090003">
       <w:start w:val="1"/>
       <w:numFmt w:val="bullet"/>
       <w:lvlText w:val="o"/>
@@ -3099,16 +4401,25 @@
     </w:lvl>
   </w:abstractNum>
   <w:num w:numId="1">
+    <w:abstractNumId w:val="2"/>
+  </w:num>
+  <w:num w:numId="2">
     <w:abstractNumId w:val="1"/>
   </w:num>
-  <w:num w:numId="2">
+  <w:num w:numId="3">
+    <w:abstractNumId w:val="6"/>
+  </w:num>
+  <w:num w:numId="4">
+    <w:abstractNumId w:val="3"/>
+  </w:num>
+  <w:num w:numId="5">
+    <w:abstractNumId w:val="5"/>
+  </w:num>
+  <w:num w:numId="6">
     <w:abstractNumId w:val="0"/>
   </w:num>
-  <w:num w:numId="3">
-    <w:abstractNumId w:val="3"/>
-  </w:num>
-  <w:num w:numId="4">
-    <w:abstractNumId w:val="2"/>
+  <w:num w:numId="7">
+    <w:abstractNumId w:val="4"/>
   </w:num>
 </w:numbering>
 </file>
@@ -3546,6 +4857,17 @@
       <w:contextualSpacing/>
     </w:pPr>
   </w:style>
+  <w:style w:type="character" w:styleId="Hyperlink">
+    <w:name w:val="Hyperlink"/>
+    <w:basedOn w:val="DefaultParagraphFont"/>
+    <w:uiPriority w:val="99"/>
+    <w:unhideWhenUsed/>
+    <w:rsid w:val="00926823"/>
+    <w:rPr>
+      <w:color w:val="0563C1" w:themeColor="hyperlink"/>
+      <w:u w:val="single"/>
+    </w:rPr>
+  </w:style>
 </w:styles>
 </file>
 
@@ -3815,7 +5137,7 @@
 </file>
 
 <file path=customXml/itemProps1.xml><?xml version="1.0" encoding="utf-8"?>
-<ds:datastoreItem xmlns:ds="http://schemas.openxmlformats.org/officeDocument/2006/customXml" ds:itemID="{A16FF5E5-8134-46A8-BC39-2B66FD1B56A3}">
+<ds:datastoreItem xmlns:ds="http://schemas.openxmlformats.org/officeDocument/2006/customXml" ds:itemID="{CFFB39B6-62D1-47EE-86FF-CBC23FF39CDD}">
   <ds:schemaRefs>
     <ds:schemaRef ds:uri="http://schemas.openxmlformats.org/officeDocument/2006/bibliography"/>
   </ds:schemaRefs>

</xml_diff>